<commit_message>
Gérer Retards UseCase, Contrat, DSS
</commit_message>
<xml_diff>
--- a/Artefacts/Use_Case/Gérer un retard/Cas Détaillé+ Contrat.docx
+++ b/Artefacts/Use_Case/Gérer un retard/Cas Détaillé+ Contrat.docx
@@ -7,8 +7,6 @@
       <w:r>
         <w:t>//à terminer</w:t>
       </w:r>
-      <w:bookmarkStart w:id="0" w:name="_GoBack"/>
-      <w:bookmarkEnd w:id="0"/>
     </w:p>
     <w:p>
       <w:r>
@@ -29,9 +27,6 @@
     <w:p>
       <w:r>
         <w:t xml:space="preserve">Acteur secondaire : </w:t>
-      </w:r>
-      <w:r>
-        <w:t>[Script]</w:t>
       </w:r>
     </w:p>
     <w:p>
@@ -128,17 +123,6 @@
           <w:p/>
           <w:p/>
           <w:p/>
-          <w:p>
-            <w:r>
-              <w:t>5.</w:t>
-            </w:r>
-            <w:r>
-              <w:t xml:space="preserve"> </w:t>
-            </w:r>
-            <w:r>
-              <w:t>Le client entre dans le système son numéro de téléphone et son code secret.</w:t>
-            </w:r>
-          </w:p>
           <w:p/>
           <w:p/>
           <w:p/>
@@ -234,7 +218,16 @@
           <w:tcPr>
             <w:tcW w:w="4528" w:type="dxa"/>
           </w:tcPr>
-          <w:p/>
+          <w:p>
+            <w:r>
+              <w:t>3a. Il n’y a aucun article en retard</w:t>
+            </w:r>
+          </w:p>
+          <w:p>
+            <w:r>
+              <w:t>3.1 Le système informe l’employé qu’il n’y a aucun article en retard. Le scénario prend fin</w:t>
+            </w:r>
+          </w:p>
         </w:tc>
       </w:tr>
     </w:tbl>
@@ -267,7 +260,7 @@
         </w:trPr>
         <w:tc>
           <w:tcPr>
-            <w:tcW w:w="3910" w:type="dxa"/>
+            <w:tcW w:w="3695" w:type="dxa"/>
           </w:tcPr>
           <w:p>
             <w:pPr>
@@ -285,32 +278,39 @@
         </w:tc>
         <w:tc>
           <w:tcPr>
-            <w:tcW w:w="5492" w:type="dxa"/>
+            <w:tcW w:w="5707" w:type="dxa"/>
           </w:tcPr>
           <w:p>
-            <w:r>
-              <w:t>Authentification</w:t>
-            </w:r>
+            <w:proofErr w:type="spellStart"/>
+            <w:proofErr w:type="gramStart"/>
+            <w:r>
+              <w:t>chercherRetards</w:t>
+            </w:r>
+            <w:proofErr w:type="spellEnd"/>
             <w:r>
               <w:t>(</w:t>
             </w:r>
             <w:proofErr w:type="spellStart"/>
-            <w:r>
-              <w:t>numéroAdhérent,code</w:t>
-            </w:r>
-            <w:r>
-              <w:t>S</w:t>
-            </w:r>
-            <w:r>
-              <w:t>ecret</w:t>
-            </w:r>
-            <w:proofErr w:type="spellEnd"/>
-            <w:r>
-              <w:t>) :</w:t>
-            </w:r>
-            <w:proofErr w:type="spellStart"/>
-            <w:r>
-              <w:t>Boolean</w:t>
+            <w:proofErr w:type="gramEnd"/>
+            <w:r>
+              <w:t>numéroAd</w:t>
+            </w:r>
+            <w:r>
+              <w:t>hérent</w:t>
+            </w:r>
+            <w:proofErr w:type="spellEnd"/>
+            <w:r>
+              <w:t>)</w:t>
+            </w:r>
+            <w:r>
+              <w:t> :</w:t>
+            </w:r>
+            <w:r>
+              <w:t xml:space="preserve"> </w:t>
+            </w:r>
+            <w:proofErr w:type="spellStart"/>
+            <w:r>
+              <w:t>ResultSet</w:t>
             </w:r>
             <w:proofErr w:type="spellEnd"/>
           </w:p>
@@ -322,7 +322,7 @@
         </w:trPr>
         <w:tc>
           <w:tcPr>
-            <w:tcW w:w="3910" w:type="dxa"/>
+            <w:tcW w:w="3695" w:type="dxa"/>
           </w:tcPr>
           <w:p>
             <w:pPr>
@@ -330,26 +330,31 @@
                 <w:b/>
               </w:rPr>
             </w:pPr>
+            <w:proofErr w:type="spellStart"/>
             <w:r>
               <w:rPr>
                 <w:b/>
               </w:rPr>
               <w:t>Préconditions</w:t>
             </w:r>
+            <w:proofErr w:type="spellEnd"/>
           </w:p>
         </w:tc>
         <w:tc>
           <w:tcPr>
-            <w:tcW w:w="5492" w:type="dxa"/>
+            <w:tcW w:w="5707" w:type="dxa"/>
           </w:tcPr>
           <w:p>
             <w:r>
-              <w:t>Le client dispose d’un compte adhérent.</w:t>
-            </w:r>
-          </w:p>
-          <w:p>
-            <w:r>
-              <w:t>Le système a ouvert une Location (new Location)</w:t>
+              <w:t xml:space="preserve">Un objet de type </w:t>
+            </w:r>
+            <w:proofErr w:type="spellStart"/>
+            <w:r>
+              <w:t>RapportRetards</w:t>
+            </w:r>
+            <w:proofErr w:type="spellEnd"/>
+            <w:r>
+              <w:t xml:space="preserve"> a été créé.</w:t>
             </w:r>
           </w:p>
         </w:tc>
@@ -360,7 +365,7 @@
         </w:trPr>
         <w:tc>
           <w:tcPr>
-            <w:tcW w:w="3910" w:type="dxa"/>
+            <w:tcW w:w="3695" w:type="dxa"/>
           </w:tcPr>
           <w:p>
             <w:pPr>
@@ -380,34 +385,123 @@
         </w:tc>
         <w:tc>
           <w:tcPr>
-            <w:tcW w:w="5492" w:type="dxa"/>
+            <w:tcW w:w="5707" w:type="dxa"/>
           </w:tcPr>
           <w:p>
             <w:r>
-              <w:t xml:space="preserve">Un objet ID de type </w:t>
-            </w:r>
-            <w:r>
-              <w:t>Authentification</w:t>
-            </w:r>
-            <w:r>
-              <w:t xml:space="preserve"> a été créé.</w:t>
-            </w:r>
-          </w:p>
+              <w:t xml:space="preserve">Un objet </w:t>
+            </w:r>
+            <w:proofErr w:type="spellStart"/>
+            <w:r>
+              <w:t>res</w:t>
+            </w:r>
+            <w:proofErr w:type="spellEnd"/>
+            <w:r>
+              <w:t xml:space="preserve"> de type </w:t>
+            </w:r>
+            <w:proofErr w:type="spellStart"/>
+            <w:r>
+              <w:t>ResultSet</w:t>
+            </w:r>
+            <w:proofErr w:type="spellEnd"/>
+            <w:r>
+              <w:t xml:space="preserve"> a été créé et est associé à une requête comprenant les articles dont la date de retour précède la date courante. </w:t>
+            </w:r>
+          </w:p>
+          <w:p>
+            <w:r>
+              <w:t xml:space="preserve">Un objet de type </w:t>
+            </w:r>
+            <w:proofErr w:type="spellStart"/>
+            <w:r>
+              <w:t>LigneRetard</w:t>
+            </w:r>
+            <w:proofErr w:type="spellEnd"/>
+            <w:r>
+              <w:t xml:space="preserve"> a été créé p</w:t>
+            </w:r>
+            <w:r>
+              <w:t xml:space="preserve">our chaque ligne de l’objet </w:t>
+            </w:r>
+            <w:proofErr w:type="spellStart"/>
+            <w:r>
+              <w:t>res</w:t>
+            </w:r>
+            <w:proofErr w:type="spellEnd"/>
+            <w:r>
+              <w:t xml:space="preserve"> dans </w:t>
+            </w:r>
+            <w:proofErr w:type="spellStart"/>
+            <w:r>
+              <w:t>RapportRetards</w:t>
+            </w:r>
+            <w:proofErr w:type="spellEnd"/>
+            <w:r>
+              <w:t>.</w:t>
+            </w:r>
+          </w:p>
+          <w:p/>
+          <w:p>
+            <w:r>
+              <w:t xml:space="preserve">Si </w:t>
+            </w:r>
+            <w:proofErr w:type="spellStart"/>
+            <w:r>
+              <w:t>numéroAdhérent</w:t>
+            </w:r>
+            <w:proofErr w:type="spellEnd"/>
+            <w:r>
+              <w:t xml:space="preserve"> n’est pas nul, le </w:t>
+            </w:r>
+            <w:proofErr w:type="spellStart"/>
+            <w:r>
+              <w:t>ResultSet</w:t>
+            </w:r>
+            <w:proofErr w:type="spellEnd"/>
+            <w:r>
+              <w:t xml:space="preserve"> comprend les lignes de la table </w:t>
+            </w:r>
+            <w:proofErr w:type="spellStart"/>
+            <w:r>
+              <w:t>ArticlesALouer</w:t>
+            </w:r>
+            <w:proofErr w:type="spellEnd"/>
+            <w:r>
+              <w:t xml:space="preserve"> où </w:t>
+            </w:r>
+            <w:proofErr w:type="spellStart"/>
+            <w:r>
+              <w:t>ArticlesALouer.Adherent</w:t>
+            </w:r>
+            <w:proofErr w:type="spellEnd"/>
+            <w:r>
+              <w:t xml:space="preserve"> = </w:t>
+            </w:r>
+            <w:proofErr w:type="spellStart"/>
+            <w:r>
+              <w:t>numéroAdhérent</w:t>
+            </w:r>
+            <w:proofErr w:type="spellEnd"/>
+            <w:r>
+              <w:t xml:space="preserve">. </w:t>
+            </w:r>
+          </w:p>
+          <w:p/>
           <w:p>
             <w:r>
               <w:t xml:space="preserve">L’attribut </w:t>
             </w:r>
             <w:proofErr w:type="spellStart"/>
             <w:r>
-              <w:t>ID.numéroTel</w:t>
-            </w:r>
-            <w:proofErr w:type="spellEnd"/>
-            <w:r>
-              <w:t xml:space="preserve"> a été mis à la valeur </w:t>
-            </w:r>
-            <w:proofErr w:type="spellStart"/>
-            <w:r>
-              <w:t>numéroAdhérent</w:t>
+              <w:t>LigneRetard.Adherent</w:t>
+            </w:r>
+            <w:proofErr w:type="spellEnd"/>
+            <w:r>
+              <w:t xml:space="preserve"> = </w:t>
+            </w:r>
+            <w:proofErr w:type="spellStart"/>
+            <w:r>
+              <w:t>db.ArticlesALouer.Adherent</w:t>
             </w:r>
             <w:proofErr w:type="spellEnd"/>
             <w:r>
@@ -420,86 +514,129 @@
             </w:r>
             <w:proofErr w:type="spellStart"/>
             <w:r>
-              <w:t>ID.code</w:t>
-            </w:r>
-            <w:r>
-              <w:t>S</w:t>
-            </w:r>
-            <w:r>
-              <w:t>ecret</w:t>
-            </w:r>
-            <w:proofErr w:type="spellEnd"/>
-            <w:r>
-              <w:t xml:space="preserve"> a pris la valeur </w:t>
-            </w:r>
+              <w:t>LigneRetard.codeArticle</w:t>
+            </w:r>
+            <w:proofErr w:type="spellEnd"/>
+            <w:r>
+              <w:t xml:space="preserve"> = db.ArticlesALouer.ID.</w:t>
+            </w:r>
+          </w:p>
+          <w:p>
+            <w:r>
+              <w:t xml:space="preserve">L’attribut </w:t>
+            </w:r>
+            <w:proofErr w:type="spellStart"/>
+            <w:r>
+              <w:t>LigneRetard.JoursEnRetard</w:t>
+            </w:r>
+            <w:proofErr w:type="spellEnd"/>
+            <w:r>
+              <w:t xml:space="preserve"> =</w:t>
+            </w:r>
+            <w:r>
+              <w:t xml:space="preserve"> </w:t>
+            </w:r>
+            <w:proofErr w:type="spellStart"/>
             <w:proofErr w:type="gramStart"/>
             <w:r>
-              <w:t>passé</w:t>
-            </w:r>
+              <w:t>Days.daysBetween</w:t>
+            </w:r>
+            <w:proofErr w:type="spellEnd"/>
+            <w:r>
+              <w:t>(</w:t>
+            </w:r>
+            <w:proofErr w:type="spellStart"/>
             <w:proofErr w:type="gramEnd"/>
             <w:r>
-              <w:t xml:space="preserve"> en argument.</w:t>
-            </w:r>
-          </w:p>
-          <w:p>
-            <w:r>
-              <w:t>L’objet ID a été associé à l’objet Location en cours</w:t>
-            </w:r>
-          </w:p>
-          <w:p>
-            <w:r>
-              <w:t xml:space="preserve">L’objet ID a été associé à l’objet Adhérent dont les attributs </w:t>
-            </w:r>
-            <w:proofErr w:type="spellStart"/>
-            <w:r>
-              <w:t>ID.numeroTel</w:t>
-            </w:r>
-            <w:proofErr w:type="spellEnd"/>
-            <w:r>
-              <w:t>=</w:t>
-            </w:r>
-            <w:proofErr w:type="spellStart"/>
-            <w:r>
-              <w:t>Adhérent.numeroTel</w:t>
-            </w:r>
-            <w:proofErr w:type="spellEnd"/>
-            <w:r>
-              <w:t xml:space="preserve"> et </w:t>
-            </w:r>
-            <w:proofErr w:type="spellStart"/>
-            <w:r>
-              <w:t>ID.codeSecret</w:t>
-            </w:r>
-            <w:proofErr w:type="spellEnd"/>
-            <w:r>
-              <w:t xml:space="preserve">= </w:t>
-            </w:r>
-            <w:proofErr w:type="spellStart"/>
-            <w:r>
-              <w:t>Adhérent.codeSecret</w:t>
-            </w:r>
-            <w:proofErr w:type="spellEnd"/>
-          </w:p>
-          <w:p/>
+              <w:t>db.ArticlesALouer.DateRetour</w:t>
+            </w:r>
+            <w:proofErr w:type="spellEnd"/>
+            <w:r>
+              <w:t xml:space="preserve">, </w:t>
+            </w:r>
+            <w:proofErr w:type="spellStart"/>
+            <w:r>
+              <w:t>now</w:t>
+            </w:r>
+            <w:proofErr w:type="spellEnd"/>
+            <w:r>
+              <w:t>()</w:t>
+            </w:r>
+            <w:r>
+              <w:t>).</w:t>
+            </w:r>
+            <w:proofErr w:type="spellStart"/>
+            <w:r>
+              <w:t>getDays</w:t>
+            </w:r>
+            <w:proofErr w:type="spellEnd"/>
+            <w:r>
+              <w:t>();</w:t>
+            </w:r>
+          </w:p>
+          <w:p>
+            <w:r>
+              <w:t xml:space="preserve">L’attribut </w:t>
+            </w:r>
+            <w:proofErr w:type="spellStart"/>
+            <w:r>
+              <w:t>int</w:t>
+            </w:r>
+            <w:proofErr w:type="spellEnd"/>
+            <w:r>
+              <w:t xml:space="preserve"> </w:t>
+            </w:r>
+            <w:r>
+              <w:t xml:space="preserve">amende correspond </w:t>
+            </w:r>
+            <w:r>
+              <w:t xml:space="preserve">à </w:t>
+            </w:r>
+            <w:proofErr w:type="spellStart"/>
+            <w:r>
+              <w:t>calculerAmende</w:t>
+            </w:r>
+            <w:proofErr w:type="spellEnd"/>
+            <w:r>
+              <w:t>(</w:t>
+            </w:r>
+            <w:proofErr w:type="spellStart"/>
+            <w:r>
+              <w:t>int</w:t>
+            </w:r>
+            <w:proofErr w:type="spellEnd"/>
+            <w:r>
+              <w:t xml:space="preserve"> </w:t>
+            </w:r>
+            <w:proofErr w:type="spellStart"/>
+            <w:r>
+              <w:t>JoursEnRetard</w:t>
+            </w:r>
+            <w:proofErr w:type="spellEnd"/>
+            <w:r>
+              <w:t xml:space="preserve">, String </w:t>
+            </w:r>
+            <w:proofErr w:type="spellStart"/>
+            <w:r>
+              <w:t>codeArticle</w:t>
+            </w:r>
+            <w:proofErr w:type="spellEnd"/>
+            <w:r>
+              <w:t>)</w:t>
+            </w:r>
+            <w:bookmarkStart w:id="0" w:name="_GoBack"/>
+            <w:bookmarkEnd w:id="0"/>
+          </w:p>
           <w:p/>
         </w:tc>
       </w:tr>
-    </w:tbl>
-    <w:p/>
-    <w:tbl>
-      <w:tblPr>
-        <w:tblStyle w:val="TableGrid"/>
-        <w:tblW w:w="0" w:type="auto"/>
-        <w:tblLook w:val="04A0" w:firstRow="1" w:lastRow="0" w:firstColumn="1" w:lastColumn="0" w:noHBand="0" w:noVBand="1"/>
-      </w:tblPr>
-      <w:tblGrid>
-        <w:gridCol w:w="3143"/>
-        <w:gridCol w:w="6139"/>
-      </w:tblGrid>
       <w:tr>
+        <w:trPr>
+          <w:trHeight w:val="292"/>
+        </w:trPr>
         <w:tc>
           <w:tcPr>
-            <w:tcW w:w="3877" w:type="dxa"/>
+            <w:tcW w:w="3695" w:type="dxa"/>
           </w:tcPr>
           <w:p>
             <w:pPr>
@@ -511,46 +648,34 @@
               <w:rPr>
                 <w:b/>
               </w:rPr>
+              <w:lastRenderedPageBreak/>
               <w:t>Opération</w:t>
             </w:r>
           </w:p>
         </w:tc>
         <w:tc>
           <w:tcPr>
-            <w:tcW w:w="5405" w:type="dxa"/>
+            <w:tcW w:w="5707" w:type="dxa"/>
           </w:tcPr>
           <w:p>
-            <w:proofErr w:type="spellStart"/>
-            <w:r>
-              <w:t>saisirArticle</w:t>
-            </w:r>
-            <w:proofErr w:type="spellEnd"/>
-            <w:r>
-              <w:t>(</w:t>
-            </w:r>
-            <w:proofErr w:type="spellStart"/>
-            <w:r>
-              <w:t>codeArticle,quantité</w:t>
-            </w:r>
-            <w:proofErr w:type="spellEnd"/>
-            <w:r>
-              <w:t>) :</w:t>
-            </w:r>
-            <w:proofErr w:type="spellStart"/>
-            <w:r>
-              <w:t>Boolean</w:t>
-            </w:r>
-            <w:proofErr w:type="spellEnd"/>
+            <w:proofErr w:type="gramStart"/>
+            <w:r>
+              <w:t>Imprimer(</w:t>
+            </w:r>
+            <w:proofErr w:type="gramEnd"/>
+            <w:r>
+              <w:t>)</w:t>
+            </w:r>
           </w:p>
         </w:tc>
       </w:tr>
       <w:tr>
         <w:trPr>
-          <w:trHeight w:val="670"/>
+          <w:trHeight w:val="699"/>
         </w:trPr>
         <w:tc>
           <w:tcPr>
-            <w:tcW w:w="3877" w:type="dxa"/>
+            <w:tcW w:w="3695" w:type="dxa"/>
           </w:tcPr>
           <w:p>
             <w:pPr>
@@ -568,27 +693,38 @@
         </w:tc>
         <w:tc>
           <w:tcPr>
-            <w:tcW w:w="5405" w:type="dxa"/>
+            <w:tcW w:w="5707" w:type="dxa"/>
           </w:tcPr>
           <w:p>
-            <w:r>
-              <w:t>Le client est authentifié.</w:t>
-            </w:r>
-          </w:p>
-          <w:p>
-            <w:r>
-              <w:t>Des articles sont encore à traités.</w:t>
+            <w:proofErr w:type="spellStart"/>
+            <w:r>
+              <w:t>R</w:t>
+            </w:r>
+            <w:r>
+              <w:t>apportRetard</w:t>
+            </w:r>
+            <w:proofErr w:type="spellEnd"/>
+            <w:r>
+              <w:t xml:space="preserve"> a été initialisé avec des objets </w:t>
+            </w:r>
+            <w:proofErr w:type="spellStart"/>
+            <w:r>
+              <w:t>ligneRetard</w:t>
+            </w:r>
+            <w:proofErr w:type="spellEnd"/>
+            <w:r>
+              <w:t>.</w:t>
             </w:r>
           </w:p>
         </w:tc>
       </w:tr>
       <w:tr>
         <w:trPr>
-          <w:trHeight w:val="236"/>
+          <w:trHeight w:val="246"/>
         </w:trPr>
         <w:tc>
           <w:tcPr>
-            <w:tcW w:w="3877" w:type="dxa"/>
+            <w:tcW w:w="3695" w:type="dxa"/>
           </w:tcPr>
           <w:p>
             <w:pPr>
@@ -608,287 +744,70 @@
         </w:tc>
         <w:tc>
           <w:tcPr>
-            <w:tcW w:w="5405" w:type="dxa"/>
+            <w:tcW w:w="5707" w:type="dxa"/>
           </w:tcPr>
           <w:p>
             <w:r>
-              <w:t xml:space="preserve">Un objet </w:t>
-            </w:r>
-            <w:r>
-              <w:t>LIGNE</w:t>
-            </w:r>
-            <w:r>
-              <w:t xml:space="preserve"> de type </w:t>
-            </w:r>
-            <w:proofErr w:type="spellStart"/>
-            <w:r>
-              <w:t>ligneArticle</w:t>
-            </w:r>
-            <w:proofErr w:type="spellEnd"/>
-            <w:r>
-              <w:t xml:space="preserve"> a été créé.</w:t>
-            </w:r>
-          </w:p>
-          <w:p>
-            <w:r>
-              <w:t xml:space="preserve">L’attribut </w:t>
-            </w:r>
-            <w:proofErr w:type="spellStart"/>
-            <w:r>
-              <w:t>LIGNE</w:t>
-            </w:r>
-            <w:r>
-              <w:t>.</w:t>
-            </w:r>
-            <w:r>
-              <w:t>quantité</w:t>
-            </w:r>
-            <w:proofErr w:type="spellEnd"/>
-            <w:r>
-              <w:t xml:space="preserve"> a été mis à la valeur </w:t>
-            </w:r>
-            <w:r>
-              <w:t>quantité passé en argument.</w:t>
-            </w:r>
-          </w:p>
-          <w:p>
-            <w:r>
-              <w:lastRenderedPageBreak/>
-              <w:t xml:space="preserve">L’objet </w:t>
-            </w:r>
-            <w:r>
-              <w:t>LIGNE</w:t>
-            </w:r>
-            <w:r>
-              <w:t xml:space="preserve"> a été associé à l’objet Location en cours</w:t>
-            </w:r>
-          </w:p>
-          <w:p>
-            <w:r>
-              <w:t xml:space="preserve">L’objet </w:t>
-            </w:r>
-            <w:r>
-              <w:t>LIGNE</w:t>
-            </w:r>
-            <w:r>
-              <w:t xml:space="preserve"> a été associé à l’objet </w:t>
-            </w:r>
-            <w:r>
-              <w:t xml:space="preserve">Article dont l’attribut </w:t>
-            </w:r>
-            <w:proofErr w:type="spellStart"/>
-            <w:r>
-              <w:t>Article.</w:t>
-            </w:r>
+              <w:t xml:space="preserve">Les </w:t>
+            </w:r>
+            <w:proofErr w:type="spellStart"/>
+            <w:r>
+              <w:t>attibuts</w:t>
+            </w:r>
+            <w:proofErr w:type="spellEnd"/>
+            <w:r>
+              <w:t xml:space="preserve"> String </w:t>
+            </w:r>
+            <w:proofErr w:type="spellStart"/>
             <w:r>
               <w:t>codeArticle</w:t>
             </w:r>
             <w:proofErr w:type="spellEnd"/>
             <w:r>
-              <w:t xml:space="preserve"> est égale à </w:t>
-            </w:r>
-            <w:proofErr w:type="spellStart"/>
-            <w:r>
-              <w:t>codeArticle</w:t>
-            </w:r>
-            <w:proofErr w:type="spellEnd"/>
-            <w:r>
-              <w:t xml:space="preserve"> passé en argument.</w:t>
-            </w:r>
-          </w:p>
-          <w:p>
-            <w:r>
-              <w:t>L’attribut montant de la Location en cours a été modifié (montant=montant+(</w:t>
-            </w:r>
-            <w:proofErr w:type="spellStart"/>
-            <w:r>
-              <w:t>LIGNE.quantité</w:t>
-            </w:r>
-            <w:proofErr w:type="spellEnd"/>
-            <w:r>
-              <w:t>*</w:t>
-            </w:r>
-            <w:proofErr w:type="spellStart"/>
-            <w:r>
-              <w:t>DescriptionArticle.prix</w:t>
-            </w:r>
-            <w:proofErr w:type="spellEnd"/>
-            <w:r>
-              <w:t>)</w:t>
-            </w:r>
-          </w:p>
+              <w:t xml:space="preserve">, </w:t>
+            </w:r>
+            <w:proofErr w:type="spellStart"/>
+            <w:r>
+              <w:t>titreFilm</w:t>
+            </w:r>
+            <w:proofErr w:type="spellEnd"/>
+            <w:r>
+              <w:t xml:space="preserve">, </w:t>
+            </w:r>
+            <w:proofErr w:type="spellStart"/>
+            <w:r>
+              <w:t>adherent</w:t>
+            </w:r>
+            <w:proofErr w:type="spellEnd"/>
+            <w:r>
+              <w:t xml:space="preserve">, </w:t>
+            </w:r>
+            <w:proofErr w:type="spellStart"/>
+            <w:r>
+              <w:t>joursEnRetard</w:t>
+            </w:r>
+            <w:proofErr w:type="spellEnd"/>
+            <w:r>
+              <w:t xml:space="preserve"> et amende de chaque objet </w:t>
+            </w:r>
+            <w:proofErr w:type="spellStart"/>
+            <w:r>
+              <w:t>ligneRetard</w:t>
+            </w:r>
+            <w:proofErr w:type="spellEnd"/>
+            <w:r>
+              <w:t xml:space="preserve"> est transmise au output en format </w:t>
+            </w:r>
+            <w:r>
+              <w:t>compréhensible par le client.</w:t>
+            </w:r>
+          </w:p>
+          <w:p/>
         </w:tc>
       </w:tr>
     </w:tbl>
     <w:p/>
-    <w:tbl>
-      <w:tblPr>
-        <w:tblStyle w:val="TableGrid"/>
-        <w:tblW w:w="0" w:type="auto"/>
-        <w:tblLook w:val="04A0" w:firstRow="1" w:lastRow="0" w:firstColumn="1" w:lastColumn="0" w:noHBand="0" w:noVBand="1"/>
-      </w:tblPr>
-      <w:tblGrid>
-        <w:gridCol w:w="3877"/>
-        <w:gridCol w:w="5405"/>
-      </w:tblGrid>
-      <w:tr>
-        <w:tc>
-          <w:tcPr>
-            <w:tcW w:w="3877" w:type="dxa"/>
-          </w:tcPr>
-          <w:p>
-            <w:pPr>
-              <w:rPr>
-                <w:b/>
-              </w:rPr>
-            </w:pPr>
-            <w:r>
-              <w:rPr>
-                <w:b/>
-              </w:rPr>
-              <w:t>Opération</w:t>
-            </w:r>
-          </w:p>
-        </w:tc>
-        <w:tc>
-          <w:tcPr>
-            <w:tcW w:w="5405" w:type="dxa"/>
-          </w:tcPr>
-          <w:p>
-            <w:proofErr w:type="spellStart"/>
-            <w:proofErr w:type="gramStart"/>
-            <w:r>
-              <w:t>creerPaiement</w:t>
-            </w:r>
-            <w:proofErr w:type="spellEnd"/>
-            <w:r>
-              <w:t>(</w:t>
-            </w:r>
-            <w:proofErr w:type="gramEnd"/>
-            <w:r>
-              <w:t>montant</w:t>
-            </w:r>
-            <w:r>
-              <w:t>) :</w:t>
-            </w:r>
-            <w:proofErr w:type="spellStart"/>
-            <w:r>
-              <w:t>Boolean</w:t>
-            </w:r>
-            <w:proofErr w:type="spellEnd"/>
-          </w:p>
-          <w:p>
-            <w:r>
-              <w:t>-Effectuer Une Location</w:t>
-            </w:r>
-          </w:p>
-          <w:p>
-            <w:r>
-              <w:t>-Effectuer Une Vente</w:t>
-            </w:r>
-          </w:p>
-        </w:tc>
-      </w:tr>
-      <w:tr>
-        <w:trPr>
-          <w:trHeight w:val="670"/>
-        </w:trPr>
-        <w:tc>
-          <w:tcPr>
-            <w:tcW w:w="3877" w:type="dxa"/>
-          </w:tcPr>
-          <w:p>
-            <w:pPr>
-              <w:rPr>
-                <w:b/>
-              </w:rPr>
-            </w:pPr>
-            <w:r>
-              <w:rPr>
-                <w:b/>
-              </w:rPr>
-              <w:t>Préconditions</w:t>
-            </w:r>
-          </w:p>
-        </w:tc>
-        <w:tc>
-          <w:tcPr>
-            <w:tcW w:w="5405" w:type="dxa"/>
-          </w:tcPr>
-          <w:p>
-            <w:r>
-              <w:t>Une opération est en cours.</w:t>
-            </w:r>
-          </w:p>
-          <w:p>
-            <w:r>
-              <w:t>Il n’y a plus d’article à saisir et le caissier à indiquer au système que l’opération est terminé. (</w:t>
-            </w:r>
-            <w:proofErr w:type="spellStart"/>
-            <w:r>
-              <w:t>Boolean</w:t>
-            </w:r>
-            <w:proofErr w:type="spellEnd"/>
-            <w:r>
-              <w:t>)</w:t>
-            </w:r>
-          </w:p>
-        </w:tc>
-      </w:tr>
-      <w:tr>
-        <w:trPr>
-          <w:trHeight w:val="837"/>
-        </w:trPr>
-        <w:tc>
-          <w:tcPr>
-            <w:tcW w:w="3877" w:type="dxa"/>
-          </w:tcPr>
-          <w:p>
-            <w:pPr>
-              <w:rPr>
-                <w:b/>
-              </w:rPr>
-            </w:pPr>
-            <w:proofErr w:type="spellStart"/>
-            <w:r>
-              <w:rPr>
-                <w:b/>
-              </w:rPr>
-              <w:t>Postconditions</w:t>
-            </w:r>
-            <w:proofErr w:type="spellEnd"/>
-          </w:p>
-        </w:tc>
-        <w:tc>
-          <w:tcPr>
-            <w:tcW w:w="5405" w:type="dxa"/>
-          </w:tcPr>
-          <w:p>
-            <w:r>
-              <w:t xml:space="preserve">Un objet </w:t>
-            </w:r>
-            <w:r>
-              <w:t>PAY</w:t>
-            </w:r>
-            <w:r>
-              <w:t xml:space="preserve"> de type </w:t>
-            </w:r>
-            <w:r>
-              <w:t>Paiement</w:t>
-            </w:r>
-            <w:r>
-              <w:t xml:space="preserve"> a été créé.</w:t>
-            </w:r>
-          </w:p>
-          <w:p>
-            <w:r>
-              <w:t>L’objet PAY a été associé à l’opération en cours.</w:t>
-            </w:r>
-          </w:p>
-          <w:p/>
-        </w:tc>
-      </w:tr>
-    </w:tbl>
+    <w:p/>
     <w:p/>
     <w:sectPr>
       <w:pgSz w:w="11900" w:h="16840"/>

</xml_diff>